<commit_message>
Interacción con sistemas externos -> Documentación
</commit_message>
<xml_diff>
--- a/Documentación Externa.docx
+++ b/Documentación Externa.docx
@@ -638,7 +638,7 @@
                     </pic:cNvPicPr>
                   </pic:nvPicPr>
                   <pic:blipFill>
-                    <a:blip r:embed="rId4"/>
+                    <a:blip r:embed="rId5"/>
                     <a:srcRect/>
                     <a:stretch>
                       <a:fillRect/>
@@ -667,6 +667,124 @@
         </w:drawing>
       </w:r>
     </w:p>
+    <w:p>
+      <w:pPr>
+        <w:pStyle w:val="Ttulo1"/>
+        <w:jc w:val="center"/>
+      </w:pPr>
+      <w:r>
+        <w:t>Interacción con sistemas externos</w:t>
+      </w:r>
+    </w:p>
+    <w:p/>
+    <w:p>
+      <w:pPr>
+        <w:pStyle w:val="Prrafodelista"/>
+        <w:numPr>
+          <w:ilvl w:val="0"/>
+          <w:numId w:val="1"/>
+        </w:numPr>
+        <w:rPr>
+          <w:b/>
+        </w:rPr>
+      </w:pPr>
+      <w:r>
+        <w:rPr>
+          <w:b/>
+        </w:rPr>
+        <w:t>Redes sociales:</w:t>
+      </w:r>
+      <w:r>
+        <w:rPr>
+          <w:b/>
+        </w:rPr>
+        <w:t xml:space="preserve"> </w:t>
+      </w:r>
+      <w:r>
+        <w:t xml:space="preserve">El sistema tendrá conexión con </w:t>
+      </w:r>
+      <w:proofErr w:type="spellStart"/>
+      <w:r>
+        <w:t>Facebook</w:t>
+      </w:r>
+      <w:proofErr w:type="spellEnd"/>
+      <w:r>
+        <w:t xml:space="preserve"> y </w:t>
+      </w:r>
+      <w:proofErr w:type="spellStart"/>
+      <w:r>
+        <w:t>Twitter</w:t>
+      </w:r>
+      <w:proofErr w:type="spellEnd"/>
+      <w:r>
+        <w:t xml:space="preserve">, mediante las </w:t>
+      </w:r>
+      <w:proofErr w:type="spellStart"/>
+      <w:r>
+        <w:t>API's</w:t>
+      </w:r>
+      <w:proofErr w:type="spellEnd"/>
+      <w:r>
+        <w:t xml:space="preserve"> expuestas respectivamente, para que el usuario pueda compartir los eventos a los que planea ir o a los que asistió.</w:t>
+      </w:r>
+    </w:p>
+    <w:p>
+      <w:pPr>
+        <w:pStyle w:val="Prrafodelista"/>
+        <w:rPr>
+          <w:b/>
+        </w:rPr>
+      </w:pPr>
+    </w:p>
+    <w:p>
+      <w:pPr>
+        <w:pStyle w:val="Prrafodelista"/>
+        <w:numPr>
+          <w:ilvl w:val="0"/>
+          <w:numId w:val="1"/>
+        </w:numPr>
+        <w:rPr>
+          <w:b/>
+        </w:rPr>
+      </w:pPr>
+      <w:r>
+        <w:rPr>
+          <w:b/>
+        </w:rPr>
+        <w:t xml:space="preserve">Google </w:t>
+      </w:r>
+      <w:proofErr w:type="spellStart"/>
+      <w:r>
+        <w:rPr>
+          <w:b/>
+        </w:rPr>
+        <w:t>Maps</w:t>
+      </w:r>
+      <w:proofErr w:type="spellEnd"/>
+      <w:r>
+        <w:rPr>
+          <w:b/>
+        </w:rPr>
+        <w:t>:</w:t>
+      </w:r>
+      <w:r>
+        <w:rPr>
+          <w:b/>
+        </w:rPr>
+        <w:t xml:space="preserve"> </w:t>
+      </w:r>
+      <w:r>
+        <w:t xml:space="preserve">El sistema tendrá conexión con Google </w:t>
+      </w:r>
+      <w:proofErr w:type="spellStart"/>
+      <w:r>
+        <w:t>Maps</w:t>
+      </w:r>
+      <w:proofErr w:type="spellEnd"/>
+      <w:r>
+        <w:t xml:space="preserve"> para, usando el GPS, obtener la ubicación del usuario y poderle ofrecer los eventos cercanos.</w:t>
+      </w:r>
+    </w:p>
     <w:p/>
     <w:p/>
     <w:sectPr>
@@ -678,6 +796,127 @@
     </w:sectPr>
   </w:body>
 </w:document>
+</file>
+
+<file path=word/numbering.xml><?xml version="1.0" encoding="utf-8"?>
+<w:numbering xmlns:ve="http://schemas.openxmlformats.org/markup-compatibility/2006" xmlns:o="urn:schemas-microsoft-com:office:office" xmlns:r="http://schemas.openxmlformats.org/officeDocument/2006/relationships" xmlns:m="http://schemas.openxmlformats.org/officeDocument/2006/math" xmlns:v="urn:schemas-microsoft-com:vml" xmlns:wp="http://schemas.openxmlformats.org/drawingml/2006/wordprocessingDrawing" xmlns:w10="urn:schemas-microsoft-com:office:word" xmlns:w="http://schemas.openxmlformats.org/wordprocessingml/2006/main" xmlns:wne="http://schemas.microsoft.com/office/word/2006/wordml">
+  <w:abstractNum w:abstractNumId="0">
+    <w:nsid w:val="280206B7"/>
+    <w:multiLevelType w:val="hybridMultilevel"/>
+    <w:tmpl w:val="96ACEAC2"/>
+    <w:lvl w:ilvl="0" w:tplc="140A0001">
+      <w:start w:val="1"/>
+      <w:numFmt w:val="bullet"/>
+      <w:lvlText w:val=""/>
+      <w:lvlJc w:val="left"/>
+      <w:pPr>
+        <w:ind w:left="720" w:hanging="360"/>
+      </w:pPr>
+      <w:rPr>
+        <w:rFonts w:ascii="Symbol" w:hAnsi="Symbol" w:hint="default"/>
+      </w:rPr>
+    </w:lvl>
+    <w:lvl w:ilvl="1" w:tplc="140A0003" w:tentative="1">
+      <w:start w:val="1"/>
+      <w:numFmt w:val="bullet"/>
+      <w:lvlText w:val="o"/>
+      <w:lvlJc w:val="left"/>
+      <w:pPr>
+        <w:ind w:left="1440" w:hanging="360"/>
+      </w:pPr>
+      <w:rPr>
+        <w:rFonts w:ascii="Courier New" w:hAnsi="Courier New" w:cs="Courier New" w:hint="default"/>
+      </w:rPr>
+    </w:lvl>
+    <w:lvl w:ilvl="2" w:tplc="140A0005" w:tentative="1">
+      <w:start w:val="1"/>
+      <w:numFmt w:val="bullet"/>
+      <w:lvlText w:val=""/>
+      <w:lvlJc w:val="left"/>
+      <w:pPr>
+        <w:ind w:left="2160" w:hanging="360"/>
+      </w:pPr>
+      <w:rPr>
+        <w:rFonts w:ascii="Wingdings" w:hAnsi="Wingdings" w:hint="default"/>
+      </w:rPr>
+    </w:lvl>
+    <w:lvl w:ilvl="3" w:tplc="140A0001" w:tentative="1">
+      <w:start w:val="1"/>
+      <w:numFmt w:val="bullet"/>
+      <w:lvlText w:val=""/>
+      <w:lvlJc w:val="left"/>
+      <w:pPr>
+        <w:ind w:left="2880" w:hanging="360"/>
+      </w:pPr>
+      <w:rPr>
+        <w:rFonts w:ascii="Symbol" w:hAnsi="Symbol" w:hint="default"/>
+      </w:rPr>
+    </w:lvl>
+    <w:lvl w:ilvl="4" w:tplc="140A0003" w:tentative="1">
+      <w:start w:val="1"/>
+      <w:numFmt w:val="bullet"/>
+      <w:lvlText w:val="o"/>
+      <w:lvlJc w:val="left"/>
+      <w:pPr>
+        <w:ind w:left="3600" w:hanging="360"/>
+      </w:pPr>
+      <w:rPr>
+        <w:rFonts w:ascii="Courier New" w:hAnsi="Courier New" w:cs="Courier New" w:hint="default"/>
+      </w:rPr>
+    </w:lvl>
+    <w:lvl w:ilvl="5" w:tplc="140A0005" w:tentative="1">
+      <w:start w:val="1"/>
+      <w:numFmt w:val="bullet"/>
+      <w:lvlText w:val=""/>
+      <w:lvlJc w:val="left"/>
+      <w:pPr>
+        <w:ind w:left="4320" w:hanging="360"/>
+      </w:pPr>
+      <w:rPr>
+        <w:rFonts w:ascii="Wingdings" w:hAnsi="Wingdings" w:hint="default"/>
+      </w:rPr>
+    </w:lvl>
+    <w:lvl w:ilvl="6" w:tplc="140A0001" w:tentative="1">
+      <w:start w:val="1"/>
+      <w:numFmt w:val="bullet"/>
+      <w:lvlText w:val=""/>
+      <w:lvlJc w:val="left"/>
+      <w:pPr>
+        <w:ind w:left="5040" w:hanging="360"/>
+      </w:pPr>
+      <w:rPr>
+        <w:rFonts w:ascii="Symbol" w:hAnsi="Symbol" w:hint="default"/>
+      </w:rPr>
+    </w:lvl>
+    <w:lvl w:ilvl="7" w:tplc="140A0003" w:tentative="1">
+      <w:start w:val="1"/>
+      <w:numFmt w:val="bullet"/>
+      <w:lvlText w:val="o"/>
+      <w:lvlJc w:val="left"/>
+      <w:pPr>
+        <w:ind w:left="5760" w:hanging="360"/>
+      </w:pPr>
+      <w:rPr>
+        <w:rFonts w:ascii="Courier New" w:hAnsi="Courier New" w:cs="Courier New" w:hint="default"/>
+      </w:rPr>
+    </w:lvl>
+    <w:lvl w:ilvl="8" w:tplc="140A0005" w:tentative="1">
+      <w:start w:val="1"/>
+      <w:numFmt w:val="bullet"/>
+      <w:lvlText w:val=""/>
+      <w:lvlJc w:val="left"/>
+      <w:pPr>
+        <w:ind w:left="6480" w:hanging="360"/>
+      </w:pPr>
+      <w:rPr>
+        <w:rFonts w:ascii="Wingdings" w:hAnsi="Wingdings" w:hint="default"/>
+      </w:rPr>
+    </w:lvl>
+  </w:abstractNum>
+  <w:num w:numId="1">
+    <w:abstractNumId w:val="0"/>
+  </w:num>
+</w:numbering>
 </file>
 
 <file path=word/styles.xml><?xml version="1.0" encoding="utf-8"?>
@@ -1062,6 +1301,17 @@
       <w:color w:val="4F81BD" w:themeColor="accent1"/>
     </w:rPr>
   </w:style>
+  <w:style w:type="paragraph" w:styleId="Prrafodelista">
+    <w:name w:val="List Paragraph"/>
+    <w:basedOn w:val="Normal"/>
+    <w:uiPriority w:val="34"/>
+    <w:qFormat/>
+    <w:rsid w:val="00D94516"/>
+    <w:pPr>
+      <w:ind w:left="720"/>
+      <w:contextualSpacing/>
+    </w:pPr>
+  </w:style>
 </w:styles>
 </file>
 
@@ -1137,12 +1387,12 @@
 
 <file path=word/glossary/fontTable.xml><?xml version="1.0" encoding="utf-8"?>
 <w:fonts xmlns:r="http://schemas.openxmlformats.org/officeDocument/2006/relationships" xmlns:w="http://schemas.openxmlformats.org/wordprocessingml/2006/main">
-  <w:font w:name="Calibri">
-    <w:panose1 w:val="020F0502020204030204"/>
-    <w:charset w:val="00"/>
-    <w:family w:val="swiss"/>
+  <w:font w:name="Symbol">
+    <w:panose1 w:val="05050102010706020507"/>
+    <w:charset w:val="02"/>
+    <w:family w:val="roman"/>
     <w:pitch w:val="variable"/>
-    <w:sig w:usb0="E00002FF" w:usb1="4000ACFF" w:usb2="00000001" w:usb3="00000000" w:csb0="0000019F" w:csb1="00000000"/>
+    <w:sig w:usb0="00000000" w:usb1="10000000" w:usb2="00000000" w:usb3="00000000" w:csb0="80000000" w:csb1="00000000"/>
   </w:font>
   <w:font w:name="Times New Roman">
     <w:panose1 w:val="02020603050405020304"/>
@@ -1150,6 +1400,27 @@
     <w:family w:val="roman"/>
     <w:pitch w:val="variable"/>
     <w:sig w:usb0="E0002EFF" w:usb1="C0007843" w:usb2="00000009" w:usb3="00000000" w:csb0="000001FF" w:csb1="00000000"/>
+  </w:font>
+  <w:font w:name="Courier New">
+    <w:panose1 w:val="02070309020205020404"/>
+    <w:charset w:val="00"/>
+    <w:family w:val="modern"/>
+    <w:pitch w:val="fixed"/>
+    <w:sig w:usb0="E0002AFF" w:usb1="C0007843" w:usb2="00000009" w:usb3="00000000" w:csb0="000001FF" w:csb1="00000000"/>
+  </w:font>
+  <w:font w:name="Wingdings">
+    <w:panose1 w:val="05000000000000000000"/>
+    <w:charset w:val="02"/>
+    <w:family w:val="auto"/>
+    <w:pitch w:val="variable"/>
+    <w:sig w:usb0="00000000" w:usb1="10000000" w:usb2="00000000" w:usb3="00000000" w:csb0="80000000" w:csb1="00000000"/>
+  </w:font>
+  <w:font w:name="Calibri">
+    <w:panose1 w:val="020F0502020204030204"/>
+    <w:charset w:val="00"/>
+    <w:family w:val="swiss"/>
+    <w:pitch w:val="variable"/>
+    <w:sig w:usb0="E00002FF" w:usb1="4000ACFF" w:usb2="00000001" w:usb3="00000000" w:csb0="0000019F" w:csb1="00000000"/>
   </w:font>
   <w:font w:name="Cambria">
     <w:panose1 w:val="02040503050406030204"/>
@@ -1179,6 +1450,7 @@
   </w:compat>
   <w:rsids>
     <w:rsidRoot w:val="00CA347B"/>
+    <w:rsid w:val="002104BE"/>
     <w:rsid w:val="00CA347B"/>
     <w:rsid w:val="00E7378C"/>
   </w:rsids>
@@ -1361,6 +1633,7 @@
   <w:style w:type="paragraph" w:default="1" w:styleId="Normal">
     <w:name w:val="Normal"/>
     <w:qFormat/>
+    <w:rsid w:val="002104BE"/>
   </w:style>
   <w:style w:type="character" w:default="1" w:styleId="Fuentedeprrafopredeter">
     <w:name w:val="Default Paragraph Font"/>

</xml_diff>